<commit_message>
questionnair analysisi and analysis chart
</commit_message>
<xml_diff>
--- a/MSc Work/Ethical work/Correction-Evaluation questions.docx
+++ b/MSc Work/Ethical work/Correction-Evaluation questions.docx
@@ -314,17 +314,7 @@
           <w:sz w:val="24"/>
           <w:szCs w:val="24"/>
         </w:rPr>
-        <w:t>Please indicate your level of satisfaction with each of the fo</w:t>
-      </w:r>
-      <w:bookmarkStart w:id="0" w:name="_GoBack"/>
-      <w:bookmarkEnd w:id="0"/>
-      <w:r>
-        <w:rPr>
-          <w:rFonts w:ascii="Times New Roman" w:hAnsi="Times New Roman" w:cs="Times New Roman"/>
-          <w:sz w:val="24"/>
-          <w:szCs w:val="24"/>
-        </w:rPr>
-        <w:t>llowing</w:t>
+        <w:t>Please indicate your level of satisfaction with each of the following</w:t>
       </w:r>
     </w:p>
     <w:p>
@@ -390,24 +380,19 @@
         <w:tblLook w:val="04A0" w:firstRow="1" w:lastRow="0" w:firstColumn="1" w:lastColumn="0" w:noHBand="0" w:noVBand="1"/>
       </w:tblPr>
       <w:tblGrid>
-        <w:gridCol w:w="295"/>
-        <w:gridCol w:w="295"/>
-        <w:gridCol w:w="295"/>
-        <w:gridCol w:w="295"/>
-        <w:gridCol w:w="295"/>
-        <w:gridCol w:w="295"/>
-        <w:gridCol w:w="295"/>
-        <w:gridCol w:w="295"/>
-        <w:gridCol w:w="295"/>
-        <w:gridCol w:w="295"/>
+        <w:gridCol w:w="698"/>
+        <w:gridCol w:w="698"/>
+        <w:gridCol w:w="698"/>
+        <w:gridCol w:w="698"/>
+        <w:gridCol w:w="698"/>
       </w:tblGrid>
       <w:tr>
         <w:trPr>
-          <w:trHeight w:val="243"/>
+          <w:trHeight w:val="279"/>
         </w:trPr>
         <w:tc>
           <w:tcPr>
-            <w:tcW w:w="295" w:type="dxa"/>
+            <w:tcW w:w="698" w:type="dxa"/>
           </w:tcPr>
           <w:p>
             <w:pPr>
@@ -423,7 +408,7 @@
         </w:tc>
         <w:tc>
           <w:tcPr>
-            <w:tcW w:w="295" w:type="dxa"/>
+            <w:tcW w:w="698" w:type="dxa"/>
           </w:tcPr>
           <w:p>
             <w:pPr>
@@ -439,7 +424,7 @@
         </w:tc>
         <w:tc>
           <w:tcPr>
-            <w:tcW w:w="295" w:type="dxa"/>
+            <w:tcW w:w="698" w:type="dxa"/>
           </w:tcPr>
           <w:p>
             <w:pPr>
@@ -455,7 +440,7 @@
         </w:tc>
         <w:tc>
           <w:tcPr>
-            <w:tcW w:w="295" w:type="dxa"/>
+            <w:tcW w:w="698" w:type="dxa"/>
           </w:tcPr>
           <w:p>
             <w:pPr>
@@ -471,7 +456,151 @@
         </w:tc>
         <w:tc>
           <w:tcPr>
-            <w:tcW w:w="295" w:type="dxa"/>
+            <w:tcW w:w="698" w:type="dxa"/>
+          </w:tcPr>
+          <w:p>
+            <w:pPr>
+              <w:pStyle w:val="ListParagraph"/>
+              <w:ind w:left="0"/>
+              <w:rPr>
+                <w:rFonts w:ascii="Times New Roman" w:hAnsi="Times New Roman" w:cs="Times New Roman"/>
+                <w:sz w:val="24"/>
+                <w:szCs w:val="24"/>
+              </w:rPr>
+            </w:pPr>
+          </w:p>
+        </w:tc>
+      </w:tr>
+    </w:tbl>
+    <w:p>
+      <w:pPr>
+        <w:pStyle w:val="ListParagraph"/>
+        <w:spacing w:before="240" w:line="360" w:lineRule="auto"/>
+        <w:rPr>
+          <w:rFonts w:ascii="Times New Roman" w:hAnsi="Times New Roman" w:cs="Times New Roman"/>
+          <w:sz w:val="24"/>
+          <w:szCs w:val="24"/>
+        </w:rPr>
+      </w:pPr>
+      <w:r>
+        <w:rPr>
+          <w:rFonts w:ascii="Times New Roman" w:hAnsi="Times New Roman" w:cs="Times New Roman"/>
+          <w:sz w:val="24"/>
+          <w:szCs w:val="24"/>
+        </w:rPr>
+        <w:t>Not reliable</w:t>
+      </w:r>
+      <w:r>
+        <w:rPr>
+          <w:rFonts w:ascii="Times New Roman" w:hAnsi="Times New Roman" w:cs="Times New Roman"/>
+          <w:sz w:val="24"/>
+          <w:szCs w:val="24"/>
+        </w:rPr>
+        <w:t xml:space="preserve"> </w:t>
+      </w:r>
+      <w:proofErr w:type="gramStart"/>
+      <w:r>
+        <w:rPr>
+          <w:rFonts w:ascii="Times New Roman" w:hAnsi="Times New Roman" w:cs="Times New Roman"/>
+          <w:sz w:val="24"/>
+          <w:szCs w:val="24"/>
+        </w:rPr>
+        <w:t>H</w:t>
+      </w:r>
+      <w:r>
+        <w:rPr>
+          <w:rFonts w:ascii="Times New Roman" w:hAnsi="Times New Roman" w:cs="Times New Roman"/>
+          <w:sz w:val="24"/>
+          <w:szCs w:val="24"/>
+        </w:rPr>
+        <w:t>ighly</w:t>
+      </w:r>
+      <w:proofErr w:type="gramEnd"/>
+      <w:r>
+        <w:rPr>
+          <w:rFonts w:ascii="Times New Roman" w:hAnsi="Times New Roman" w:cs="Times New Roman"/>
+          <w:sz w:val="24"/>
+          <w:szCs w:val="24"/>
+        </w:rPr>
+        <w:t xml:space="preserve"> reliable </w:t>
+      </w:r>
+    </w:p>
+    <w:p>
+      <w:pPr>
+        <w:pStyle w:val="ListParagraph"/>
+        <w:numPr>
+          <w:ilvl w:val="0"/>
+          <w:numId w:val="3"/>
+        </w:numPr>
+        <w:spacing w:before="240" w:line="360" w:lineRule="auto"/>
+        <w:rPr>
+          <w:rFonts w:ascii="Times New Roman" w:hAnsi="Times New Roman" w:cs="Times New Roman"/>
+          <w:sz w:val="24"/>
+          <w:szCs w:val="24"/>
+        </w:rPr>
+      </w:pPr>
+      <w:r>
+        <w:rPr>
+          <w:rFonts w:ascii="Times New Roman" w:hAnsi="Times New Roman" w:cs="Times New Roman"/>
+          <w:sz w:val="24"/>
+          <w:szCs w:val="24"/>
+        </w:rPr>
+        <w:t xml:space="preserve">How </w:t>
+      </w:r>
+      <w:r>
+        <w:rPr>
+          <w:rFonts w:ascii="Times New Roman" w:hAnsi="Times New Roman" w:cs="Times New Roman"/>
+          <w:sz w:val="24"/>
+          <w:szCs w:val="24"/>
+        </w:rPr>
+        <w:t>satisfied</w:t>
+      </w:r>
+      <w:r>
+        <w:rPr>
+          <w:rFonts w:ascii="Times New Roman" w:hAnsi="Times New Roman" w:cs="Times New Roman"/>
+          <w:sz w:val="24"/>
+          <w:szCs w:val="24"/>
+        </w:rPr>
+        <w:t xml:space="preserve"> a</w:t>
+      </w:r>
+      <w:r>
+        <w:rPr>
+          <w:rFonts w:ascii="Times New Roman" w:hAnsi="Times New Roman" w:cs="Times New Roman"/>
+          <w:sz w:val="24"/>
+          <w:szCs w:val="24"/>
+        </w:rPr>
+        <w:t>re you with the security of the proposed system</w:t>
+      </w:r>
+      <w:r>
+        <w:rPr>
+          <w:rFonts w:ascii="Times New Roman" w:hAnsi="Times New Roman" w:cs="Times New Roman"/>
+          <w:sz w:val="24"/>
+          <w:szCs w:val="24"/>
+        </w:rPr>
+        <w:t>?</w:t>
+      </w:r>
+    </w:p>
+    <w:tbl>
+      <w:tblPr>
+        <w:tblStyle w:val="TableGrid"/>
+        <w:tblpPr w:leftFromText="180" w:rightFromText="180" w:vertAnchor="text" w:horzAnchor="page" w:tblpX="3509" w:tblpY="251"/>
+        <w:tblW w:w="0" w:type="auto"/>
+        <w:tblLook w:val="04A0" w:firstRow="1" w:lastRow="0" w:firstColumn="1" w:lastColumn="0" w:noHBand="0" w:noVBand="1"/>
+      </w:tblPr>
+      <w:tblGrid>
+        <w:gridCol w:w="698"/>
+        <w:gridCol w:w="698"/>
+        <w:gridCol w:w="698"/>
+        <w:gridCol w:w="698"/>
+        <w:gridCol w:w="698"/>
+      </w:tblGrid>
+      <w:tr>
+        <w:trPr>
+          <w:trHeight w:val="279"/>
+        </w:trPr>
+        <w:tc>
+          <w:tcPr>
+            <w:tcW w:w="698" w:type="dxa"/>
           </w:tcPr>
           <w:p>
             <w:pPr>
@@ -487,7 +616,7 @@
         </w:tc>
         <w:tc>
           <w:tcPr>
-            <w:tcW w:w="295" w:type="dxa"/>
+            <w:tcW w:w="698" w:type="dxa"/>
           </w:tcPr>
           <w:p>
             <w:pPr>
@@ -503,7 +632,7 @@
         </w:tc>
         <w:tc>
           <w:tcPr>
-            <w:tcW w:w="295" w:type="dxa"/>
+            <w:tcW w:w="698" w:type="dxa"/>
           </w:tcPr>
           <w:p>
             <w:pPr>
@@ -519,7 +648,7 @@
         </w:tc>
         <w:tc>
           <w:tcPr>
-            <w:tcW w:w="295" w:type="dxa"/>
+            <w:tcW w:w="698" w:type="dxa"/>
           </w:tcPr>
           <w:p>
             <w:pPr>
@@ -535,7 +664,133 @@
         </w:tc>
         <w:tc>
           <w:tcPr>
-            <w:tcW w:w="295" w:type="dxa"/>
+            <w:tcW w:w="698" w:type="dxa"/>
+          </w:tcPr>
+          <w:p>
+            <w:pPr>
+              <w:pStyle w:val="ListParagraph"/>
+              <w:ind w:left="0"/>
+              <w:rPr>
+                <w:rFonts w:ascii="Times New Roman" w:hAnsi="Times New Roman" w:cs="Times New Roman"/>
+                <w:sz w:val="24"/>
+                <w:szCs w:val="24"/>
+              </w:rPr>
+            </w:pPr>
+          </w:p>
+        </w:tc>
+      </w:tr>
+    </w:tbl>
+    <w:p>
+      <w:pPr>
+        <w:pStyle w:val="ListParagraph"/>
+        <w:spacing w:before="240" w:line="360" w:lineRule="auto"/>
+        <w:rPr>
+          <w:rFonts w:ascii="Times New Roman" w:hAnsi="Times New Roman" w:cs="Times New Roman"/>
+          <w:sz w:val="24"/>
+          <w:szCs w:val="24"/>
+        </w:rPr>
+      </w:pPr>
+      <w:r>
+        <w:rPr>
+          <w:rFonts w:ascii="Times New Roman" w:hAnsi="Times New Roman" w:cs="Times New Roman"/>
+          <w:sz w:val="24"/>
+          <w:szCs w:val="24"/>
+        </w:rPr>
+        <w:t>Very little V</w:t>
+      </w:r>
+      <w:r>
+        <w:rPr>
+          <w:rFonts w:ascii="Times New Roman" w:hAnsi="Times New Roman" w:cs="Times New Roman"/>
+          <w:sz w:val="24"/>
+          <w:szCs w:val="24"/>
+        </w:rPr>
+        <w:t>ery much</w:t>
+      </w:r>
+    </w:p>
+    <w:p>
+      <w:pPr>
+        <w:pStyle w:val="ListParagraph"/>
+        <w:numPr>
+          <w:ilvl w:val="0"/>
+          <w:numId w:val="3"/>
+        </w:numPr>
+        <w:spacing w:line="360" w:lineRule="auto"/>
+        <w:rPr>
+          <w:rFonts w:ascii="Times New Roman" w:hAnsi="Times New Roman" w:cs="Times New Roman"/>
+          <w:sz w:val="24"/>
+          <w:szCs w:val="24"/>
+        </w:rPr>
+      </w:pPr>
+      <w:r>
+        <w:rPr>
+          <w:rFonts w:ascii="Times New Roman" w:hAnsi="Times New Roman" w:cs="Times New Roman"/>
+          <w:sz w:val="24"/>
+          <w:szCs w:val="24"/>
+        </w:rPr>
+        <w:t xml:space="preserve">How </w:t>
+      </w:r>
+      <w:r>
+        <w:rPr>
+          <w:rFonts w:ascii="Times New Roman" w:hAnsi="Times New Roman" w:cs="Times New Roman"/>
+          <w:sz w:val="24"/>
+          <w:szCs w:val="24"/>
+        </w:rPr>
+        <w:t>satisfied</w:t>
+      </w:r>
+      <w:r>
+        <w:rPr>
+          <w:rFonts w:ascii="Times New Roman" w:hAnsi="Times New Roman" w:cs="Times New Roman"/>
+          <w:sz w:val="24"/>
+          <w:szCs w:val="24"/>
+        </w:rPr>
+        <w:t xml:space="preserve"> are you </w:t>
+      </w:r>
+      <w:r>
+        <w:rPr>
+          <w:rFonts w:ascii="Times New Roman" w:hAnsi="Times New Roman" w:cs="Times New Roman"/>
+          <w:sz w:val="24"/>
+          <w:szCs w:val="24"/>
+        </w:rPr>
+        <w:t xml:space="preserve">with </w:t>
+      </w:r>
+      <w:r>
+        <w:rPr>
+          <w:rFonts w:ascii="Times New Roman" w:hAnsi="Times New Roman" w:cs="Times New Roman"/>
+          <w:sz w:val="24"/>
+          <w:szCs w:val="24"/>
+        </w:rPr>
+        <w:t>the ability to import data through excel (.csv) format</w:t>
+      </w:r>
+      <w:r>
+        <w:rPr>
+          <w:rFonts w:ascii="Times New Roman" w:hAnsi="Times New Roman" w:cs="Times New Roman"/>
+          <w:sz w:val="24"/>
+          <w:szCs w:val="24"/>
+        </w:rPr>
+        <w:t>?</w:t>
+      </w:r>
+    </w:p>
+    <w:tbl>
+      <w:tblPr>
+        <w:tblStyle w:val="TableGrid"/>
+        <w:tblpPr w:leftFromText="180" w:rightFromText="180" w:vertAnchor="text" w:horzAnchor="page" w:tblpX="3509" w:tblpY="251"/>
+        <w:tblW w:w="0" w:type="auto"/>
+        <w:tblLook w:val="04A0" w:firstRow="1" w:lastRow="0" w:firstColumn="1" w:lastColumn="0" w:noHBand="0" w:noVBand="1"/>
+      </w:tblPr>
+      <w:tblGrid>
+        <w:gridCol w:w="698"/>
+        <w:gridCol w:w="698"/>
+        <w:gridCol w:w="698"/>
+        <w:gridCol w:w="698"/>
+        <w:gridCol w:w="698"/>
+      </w:tblGrid>
+      <w:tr>
+        <w:trPr>
+          <w:trHeight w:val="279"/>
+        </w:trPr>
+        <w:tc>
+          <w:tcPr>
+            <w:tcW w:w="698" w:type="dxa"/>
           </w:tcPr>
           <w:p>
             <w:pPr>
@@ -551,7 +806,55 @@
         </w:tc>
         <w:tc>
           <w:tcPr>
-            <w:tcW w:w="295" w:type="dxa"/>
+            <w:tcW w:w="698" w:type="dxa"/>
+          </w:tcPr>
+          <w:p>
+            <w:pPr>
+              <w:pStyle w:val="ListParagraph"/>
+              <w:ind w:left="0"/>
+              <w:rPr>
+                <w:rFonts w:ascii="Times New Roman" w:hAnsi="Times New Roman" w:cs="Times New Roman"/>
+                <w:sz w:val="24"/>
+                <w:szCs w:val="24"/>
+              </w:rPr>
+            </w:pPr>
+          </w:p>
+        </w:tc>
+        <w:tc>
+          <w:tcPr>
+            <w:tcW w:w="698" w:type="dxa"/>
+          </w:tcPr>
+          <w:p>
+            <w:pPr>
+              <w:pStyle w:val="ListParagraph"/>
+              <w:ind w:left="0"/>
+              <w:rPr>
+                <w:rFonts w:ascii="Times New Roman" w:hAnsi="Times New Roman" w:cs="Times New Roman"/>
+                <w:sz w:val="24"/>
+                <w:szCs w:val="24"/>
+              </w:rPr>
+            </w:pPr>
+          </w:p>
+        </w:tc>
+        <w:tc>
+          <w:tcPr>
+            <w:tcW w:w="698" w:type="dxa"/>
+          </w:tcPr>
+          <w:p>
+            <w:pPr>
+              <w:pStyle w:val="ListParagraph"/>
+              <w:ind w:left="0"/>
+              <w:rPr>
+                <w:rFonts w:ascii="Times New Roman" w:hAnsi="Times New Roman" w:cs="Times New Roman"/>
+                <w:sz w:val="24"/>
+                <w:szCs w:val="24"/>
+              </w:rPr>
+            </w:pPr>
+          </w:p>
+        </w:tc>
+        <w:tc>
+          <w:tcPr>
+            <w:tcW w:w="698" w:type="dxa"/>
           </w:tcPr>
           <w:p>
             <w:pPr>
@@ -583,41 +886,23 @@
           <w:sz w:val="24"/>
           <w:szCs w:val="24"/>
         </w:rPr>
-        <w:t>Not reliable</w:t>
-      </w:r>
-      <w:r>
-        <w:rPr>
-          <w:rFonts w:ascii="Times New Roman" w:hAnsi="Times New Roman" w:cs="Times New Roman"/>
-          <w:sz w:val="24"/>
-          <w:szCs w:val="24"/>
-        </w:rPr>
-        <w:t xml:space="preserve"> </w:t>
-      </w:r>
-      <w:proofErr w:type="gramStart"/>
-      <w:r>
-        <w:rPr>
-          <w:rFonts w:ascii="Times New Roman" w:hAnsi="Times New Roman" w:cs="Times New Roman"/>
-          <w:sz w:val="24"/>
-          <w:szCs w:val="24"/>
-        </w:rPr>
-        <w:t>H</w:t>
-      </w:r>
-      <w:r>
-        <w:rPr>
-          <w:rFonts w:ascii="Times New Roman" w:hAnsi="Times New Roman" w:cs="Times New Roman"/>
-          <w:sz w:val="24"/>
-          <w:szCs w:val="24"/>
-        </w:rPr>
-        <w:t>ighly</w:t>
-      </w:r>
-      <w:proofErr w:type="gramEnd"/>
-      <w:r>
-        <w:rPr>
-          <w:rFonts w:ascii="Times New Roman" w:hAnsi="Times New Roman" w:cs="Times New Roman"/>
-          <w:sz w:val="24"/>
-          <w:szCs w:val="24"/>
-        </w:rPr>
-        <w:t xml:space="preserve"> reliable </w:t>
+        <w:t xml:space="preserve">Very little </w:t>
+      </w:r>
+      <w:r>
+        <w:rPr>
+          <w:rFonts w:ascii="Times New Roman" w:hAnsi="Times New Roman" w:cs="Times New Roman"/>
+          <w:sz w:val="24"/>
+          <w:szCs w:val="24"/>
+        </w:rPr>
+        <w:t>V</w:t>
+      </w:r>
+      <w:r>
+        <w:rPr>
+          <w:rFonts w:ascii="Times New Roman" w:hAnsi="Times New Roman" w:cs="Times New Roman"/>
+          <w:sz w:val="24"/>
+          <w:szCs w:val="24"/>
+        </w:rPr>
+        <w:t>ery much</w:t>
       </w:r>
     </w:p>
     <w:p>
@@ -627,7 +912,7 @@
           <w:ilvl w:val="0"/>
           <w:numId w:val="3"/>
         </w:numPr>
-        <w:spacing w:before="240" w:line="360" w:lineRule="auto"/>
+        <w:spacing w:line="360" w:lineRule="auto"/>
         <w:rPr>
           <w:rFonts w:ascii="Times New Roman" w:hAnsi="Times New Roman" w:cs="Times New Roman"/>
           <w:sz w:val="24"/>
@@ -648,23 +933,7 @@
           <w:sz w:val="24"/>
           <w:szCs w:val="24"/>
         </w:rPr>
-        <w:t>satisfied</w:t>
-      </w:r>
-      <w:r>
-        <w:rPr>
-          <w:rFonts w:ascii="Times New Roman" w:hAnsi="Times New Roman" w:cs="Times New Roman"/>
-          <w:sz w:val="24"/>
-          <w:szCs w:val="24"/>
-        </w:rPr>
-        <w:t xml:space="preserve"> a</w:t>
-      </w:r>
-      <w:r>
-        <w:rPr>
-          <w:rFonts w:ascii="Times New Roman" w:hAnsi="Times New Roman" w:cs="Times New Roman"/>
-          <w:sz w:val="24"/>
-          <w:szCs w:val="24"/>
-        </w:rPr>
-        <w:t>re you with the security of the proposed system</w:t>
+        <w:t>easy is it to understand the how the application work</w:t>
       </w:r>
       <w:r>
         <w:rPr>
@@ -678,29 +947,24 @@
     <w:tbl>
       <w:tblPr>
         <w:tblStyle w:val="TableGrid"/>
-        <w:tblpPr w:leftFromText="180" w:rightFromText="180" w:vertAnchor="text" w:horzAnchor="page" w:tblpX="3847" w:tblpY="226"/>
+        <w:tblpPr w:leftFromText="180" w:rightFromText="180" w:vertAnchor="text" w:horzAnchor="page" w:tblpX="3785" w:tblpY="210"/>
         <w:tblW w:w="0" w:type="auto"/>
         <w:tblLook w:val="04A0" w:firstRow="1" w:lastRow="0" w:firstColumn="1" w:lastColumn="0" w:noHBand="0" w:noVBand="1"/>
       </w:tblPr>
       <w:tblGrid>
-        <w:gridCol w:w="295"/>
-        <w:gridCol w:w="295"/>
-        <w:gridCol w:w="295"/>
-        <w:gridCol w:w="295"/>
-        <w:gridCol w:w="295"/>
-        <w:gridCol w:w="295"/>
-        <w:gridCol w:w="295"/>
-        <w:gridCol w:w="295"/>
-        <w:gridCol w:w="295"/>
-        <w:gridCol w:w="295"/>
+        <w:gridCol w:w="698"/>
+        <w:gridCol w:w="698"/>
+        <w:gridCol w:w="698"/>
+        <w:gridCol w:w="698"/>
+        <w:gridCol w:w="698"/>
       </w:tblGrid>
       <w:tr>
         <w:trPr>
-          <w:trHeight w:val="243"/>
+          <w:trHeight w:val="279"/>
         </w:trPr>
         <w:tc>
           <w:tcPr>
-            <w:tcW w:w="295" w:type="dxa"/>
+            <w:tcW w:w="698" w:type="dxa"/>
           </w:tcPr>
           <w:p>
             <w:pPr>
@@ -716,7 +980,7 @@
         </w:tc>
         <w:tc>
           <w:tcPr>
-            <w:tcW w:w="295" w:type="dxa"/>
+            <w:tcW w:w="698" w:type="dxa"/>
           </w:tcPr>
           <w:p>
             <w:pPr>
@@ -732,7 +996,7 @@
         </w:tc>
         <w:tc>
           <w:tcPr>
-            <w:tcW w:w="295" w:type="dxa"/>
+            <w:tcW w:w="698" w:type="dxa"/>
           </w:tcPr>
           <w:p>
             <w:pPr>
@@ -748,7 +1012,7 @@
         </w:tc>
         <w:tc>
           <w:tcPr>
-            <w:tcW w:w="295" w:type="dxa"/>
+            <w:tcW w:w="698" w:type="dxa"/>
           </w:tcPr>
           <w:p>
             <w:pPr>
@@ -764,7 +1028,125 @@
         </w:tc>
         <w:tc>
           <w:tcPr>
-            <w:tcW w:w="295" w:type="dxa"/>
+            <w:tcW w:w="698" w:type="dxa"/>
+          </w:tcPr>
+          <w:p>
+            <w:pPr>
+              <w:pStyle w:val="ListParagraph"/>
+              <w:ind w:left="0"/>
+              <w:rPr>
+                <w:rFonts w:ascii="Times New Roman" w:hAnsi="Times New Roman" w:cs="Times New Roman"/>
+                <w:sz w:val="24"/>
+                <w:szCs w:val="24"/>
+              </w:rPr>
+            </w:pPr>
+          </w:p>
+        </w:tc>
+      </w:tr>
+    </w:tbl>
+    <w:p>
+      <w:pPr>
+        <w:pStyle w:val="ListParagraph"/>
+        <w:spacing w:before="240" w:line="360" w:lineRule="auto"/>
+        <w:rPr>
+          <w:rFonts w:ascii="Times New Roman" w:hAnsi="Times New Roman" w:cs="Times New Roman"/>
+          <w:sz w:val="24"/>
+          <w:szCs w:val="24"/>
+        </w:rPr>
+      </w:pPr>
+      <w:r>
+        <w:rPr>
+          <w:rFonts w:ascii="Times New Roman" w:hAnsi="Times New Roman" w:cs="Times New Roman"/>
+          <w:sz w:val="24"/>
+          <w:szCs w:val="24"/>
+        </w:rPr>
+        <w:t xml:space="preserve"> </w:t>
+      </w:r>
+      <w:r>
+        <w:rPr>
+          <w:rFonts w:ascii="Times New Roman" w:hAnsi="Times New Roman" w:cs="Times New Roman"/>
+          <w:sz w:val="24"/>
+          <w:szCs w:val="24"/>
+        </w:rPr>
+        <w:t>Very difficult V</w:t>
+      </w:r>
+      <w:r>
+        <w:rPr>
+          <w:rFonts w:ascii="Times New Roman" w:hAnsi="Times New Roman" w:cs="Times New Roman"/>
+          <w:sz w:val="24"/>
+          <w:szCs w:val="24"/>
+        </w:rPr>
+        <w:t xml:space="preserve">ery easy  </w:t>
+      </w:r>
+    </w:p>
+    <w:p>
+      <w:pPr>
+        <w:pStyle w:val="ListParagraph"/>
+        <w:numPr>
+          <w:ilvl w:val="0"/>
+          <w:numId w:val="3"/>
+        </w:numPr>
+        <w:spacing w:line="360" w:lineRule="auto"/>
+        <w:rPr>
+          <w:rFonts w:ascii="Times New Roman" w:hAnsi="Times New Roman" w:cs="Times New Roman"/>
+          <w:sz w:val="24"/>
+          <w:szCs w:val="24"/>
+        </w:rPr>
+      </w:pPr>
+      <w:r>
+        <w:rPr>
+          <w:rFonts w:ascii="Times New Roman" w:hAnsi="Times New Roman" w:cs="Times New Roman"/>
+          <w:sz w:val="24"/>
+          <w:szCs w:val="24"/>
+        </w:rPr>
+        <w:t xml:space="preserve">How </w:t>
+      </w:r>
+      <w:r>
+        <w:rPr>
+          <w:rFonts w:ascii="Times New Roman" w:hAnsi="Times New Roman" w:cs="Times New Roman"/>
+          <w:sz w:val="24"/>
+          <w:szCs w:val="24"/>
+        </w:rPr>
+        <w:t>satisfied</w:t>
+      </w:r>
+      <w:r>
+        <w:rPr>
+          <w:rFonts w:ascii="Times New Roman" w:hAnsi="Times New Roman" w:cs="Times New Roman"/>
+          <w:sz w:val="24"/>
+          <w:szCs w:val="24"/>
+        </w:rPr>
+        <w:t xml:space="preserve"> are you with the look and feel of the software</w:t>
+      </w:r>
+      <w:r>
+        <w:rPr>
+          <w:rFonts w:ascii="Times New Roman" w:hAnsi="Times New Roman" w:cs="Times New Roman"/>
+          <w:sz w:val="24"/>
+          <w:szCs w:val="24"/>
+        </w:rPr>
+        <w:t>?</w:t>
+      </w:r>
+    </w:p>
+    <w:tbl>
+      <w:tblPr>
+        <w:tblStyle w:val="TableGrid"/>
+        <w:tblpPr w:leftFromText="180" w:rightFromText="180" w:vertAnchor="text" w:horzAnchor="page" w:tblpX="3718" w:tblpY="147"/>
+        <w:tblW w:w="0" w:type="auto"/>
+        <w:tblLook w:val="04A0" w:firstRow="1" w:lastRow="0" w:firstColumn="1" w:lastColumn="0" w:noHBand="0" w:noVBand="1"/>
+      </w:tblPr>
+      <w:tblGrid>
+        <w:gridCol w:w="698"/>
+        <w:gridCol w:w="698"/>
+        <w:gridCol w:w="698"/>
+        <w:gridCol w:w="698"/>
+        <w:gridCol w:w="698"/>
+      </w:tblGrid>
+      <w:tr>
+        <w:trPr>
+          <w:trHeight w:val="279"/>
+        </w:trPr>
+        <w:tc>
+          <w:tcPr>
+            <w:tcW w:w="698" w:type="dxa"/>
           </w:tcPr>
           <w:p>
             <w:pPr>
@@ -780,7 +1162,7 @@
         </w:tc>
         <w:tc>
           <w:tcPr>
-            <w:tcW w:w="295" w:type="dxa"/>
+            <w:tcW w:w="698" w:type="dxa"/>
           </w:tcPr>
           <w:p>
             <w:pPr>
@@ -796,7 +1178,7 @@
         </w:tc>
         <w:tc>
           <w:tcPr>
-            <w:tcW w:w="295" w:type="dxa"/>
+            <w:tcW w:w="698" w:type="dxa"/>
           </w:tcPr>
           <w:p>
             <w:pPr>
@@ -812,7 +1194,7 @@
         </w:tc>
         <w:tc>
           <w:tcPr>
-            <w:tcW w:w="295" w:type="dxa"/>
+            <w:tcW w:w="698" w:type="dxa"/>
           </w:tcPr>
           <w:p>
             <w:pPr>
@@ -828,7 +1210,93 @@
         </w:tc>
         <w:tc>
           <w:tcPr>
-            <w:tcW w:w="295" w:type="dxa"/>
+            <w:tcW w:w="698" w:type="dxa"/>
+          </w:tcPr>
+          <w:p>
+            <w:pPr>
+              <w:pStyle w:val="ListParagraph"/>
+              <w:ind w:left="0"/>
+              <w:rPr>
+                <w:rFonts w:ascii="Times New Roman" w:hAnsi="Times New Roman" w:cs="Times New Roman"/>
+                <w:sz w:val="24"/>
+                <w:szCs w:val="24"/>
+              </w:rPr>
+            </w:pPr>
+          </w:p>
+        </w:tc>
+      </w:tr>
+    </w:tbl>
+    <w:p>
+      <w:pPr>
+        <w:pStyle w:val="ListParagraph"/>
+        <w:spacing w:before="240" w:line="360" w:lineRule="auto"/>
+        <w:rPr>
+          <w:rFonts w:ascii="Times New Roman" w:hAnsi="Times New Roman" w:cs="Times New Roman"/>
+          <w:sz w:val="24"/>
+          <w:szCs w:val="24"/>
+        </w:rPr>
+      </w:pPr>
+      <w:r>
+        <w:rPr>
+          <w:rFonts w:ascii="Times New Roman" w:hAnsi="Times New Roman" w:cs="Times New Roman"/>
+          <w:sz w:val="24"/>
+          <w:szCs w:val="24"/>
+        </w:rPr>
+        <w:t xml:space="preserve"> </w:t>
+      </w:r>
+      <w:r>
+        <w:rPr>
+          <w:rFonts w:ascii="Times New Roman" w:hAnsi="Times New Roman" w:cs="Times New Roman"/>
+          <w:sz w:val="24"/>
+          <w:szCs w:val="24"/>
+        </w:rPr>
+        <w:t>Very little Very much</w:t>
+      </w:r>
+    </w:p>
+    <w:p>
+      <w:pPr>
+        <w:pStyle w:val="ListParagraph"/>
+        <w:numPr>
+          <w:ilvl w:val="0"/>
+          <w:numId w:val="3"/>
+        </w:numPr>
+        <w:spacing w:line="360" w:lineRule="auto"/>
+        <w:rPr>
+          <w:rFonts w:ascii="Times New Roman" w:hAnsi="Times New Roman" w:cs="Times New Roman"/>
+          <w:sz w:val="24"/>
+          <w:szCs w:val="24"/>
+        </w:rPr>
+      </w:pPr>
+      <w:r>
+        <w:rPr>
+          <w:rFonts w:ascii="Times New Roman" w:hAnsi="Times New Roman" w:cs="Times New Roman"/>
+          <w:sz w:val="24"/>
+          <w:szCs w:val="24"/>
+        </w:rPr>
+        <w:t>How do you find the level of interaction?</w:t>
+      </w:r>
+    </w:p>
+    <w:tbl>
+      <w:tblPr>
+        <w:tblStyle w:val="TableGrid"/>
+        <w:tblpPr w:leftFromText="180" w:rightFromText="180" w:vertAnchor="text" w:horzAnchor="page" w:tblpX="2959" w:tblpY="273"/>
+        <w:tblW w:w="0" w:type="auto"/>
+        <w:tblLook w:val="04A0" w:firstRow="1" w:lastRow="0" w:firstColumn="1" w:lastColumn="0" w:noHBand="0" w:noVBand="1"/>
+      </w:tblPr>
+      <w:tblGrid>
+        <w:gridCol w:w="698"/>
+        <w:gridCol w:w="698"/>
+        <w:gridCol w:w="698"/>
+        <w:gridCol w:w="698"/>
+        <w:gridCol w:w="698"/>
+      </w:tblGrid>
+      <w:tr>
+        <w:trPr>
+          <w:trHeight w:val="279"/>
+        </w:trPr>
+        <w:tc>
+          <w:tcPr>
+            <w:tcW w:w="698" w:type="dxa"/>
           </w:tcPr>
           <w:p>
             <w:pPr>
@@ -844,7 +1312,55 @@
         </w:tc>
         <w:tc>
           <w:tcPr>
-            <w:tcW w:w="295" w:type="dxa"/>
+            <w:tcW w:w="698" w:type="dxa"/>
+          </w:tcPr>
+          <w:p>
+            <w:pPr>
+              <w:pStyle w:val="ListParagraph"/>
+              <w:ind w:left="0"/>
+              <w:rPr>
+                <w:rFonts w:ascii="Times New Roman" w:hAnsi="Times New Roman" w:cs="Times New Roman"/>
+                <w:sz w:val="24"/>
+                <w:szCs w:val="24"/>
+              </w:rPr>
+            </w:pPr>
+          </w:p>
+        </w:tc>
+        <w:tc>
+          <w:tcPr>
+            <w:tcW w:w="698" w:type="dxa"/>
+          </w:tcPr>
+          <w:p>
+            <w:pPr>
+              <w:pStyle w:val="ListParagraph"/>
+              <w:ind w:left="0"/>
+              <w:rPr>
+                <w:rFonts w:ascii="Times New Roman" w:hAnsi="Times New Roman" w:cs="Times New Roman"/>
+                <w:sz w:val="24"/>
+                <w:szCs w:val="24"/>
+              </w:rPr>
+            </w:pPr>
+          </w:p>
+        </w:tc>
+        <w:tc>
+          <w:tcPr>
+            <w:tcW w:w="698" w:type="dxa"/>
+          </w:tcPr>
+          <w:p>
+            <w:pPr>
+              <w:pStyle w:val="ListParagraph"/>
+              <w:ind w:left="0"/>
+              <w:rPr>
+                <w:rFonts w:ascii="Times New Roman" w:hAnsi="Times New Roman" w:cs="Times New Roman"/>
+                <w:sz w:val="24"/>
+                <w:szCs w:val="24"/>
+              </w:rPr>
+            </w:pPr>
+          </w:p>
+        </w:tc>
+        <w:tc>
+          <w:tcPr>
+            <w:tcW w:w="698" w:type="dxa"/>
           </w:tcPr>
           <w:p>
             <w:pPr>
@@ -870,540 +1386,23 @@
           <w:szCs w:val="24"/>
         </w:rPr>
       </w:pPr>
-      <w:r>
-        <w:rPr>
-          <w:rFonts w:ascii="Times New Roman" w:hAnsi="Times New Roman" w:cs="Times New Roman"/>
-          <w:sz w:val="24"/>
-          <w:szCs w:val="24"/>
-        </w:rPr>
-        <w:t>Very little V</w:t>
-      </w:r>
-      <w:r>
-        <w:rPr>
-          <w:rFonts w:ascii="Times New Roman" w:hAnsi="Times New Roman" w:cs="Times New Roman"/>
-          <w:sz w:val="24"/>
-          <w:szCs w:val="24"/>
-        </w:rPr>
-        <w:t>ery much</w:t>
-      </w:r>
-    </w:p>
-    <w:p>
-      <w:pPr>
-        <w:pStyle w:val="ListParagraph"/>
-        <w:numPr>
-          <w:ilvl w:val="0"/>
-          <w:numId w:val="3"/>
-        </w:numPr>
-        <w:spacing w:line="360" w:lineRule="auto"/>
-        <w:rPr>
-          <w:rFonts w:ascii="Times New Roman" w:hAnsi="Times New Roman" w:cs="Times New Roman"/>
-          <w:sz w:val="24"/>
-          <w:szCs w:val="24"/>
-        </w:rPr>
-      </w:pPr>
-      <w:r>
-        <w:rPr>
-          <w:rFonts w:ascii="Times New Roman" w:hAnsi="Times New Roman" w:cs="Times New Roman"/>
-          <w:sz w:val="24"/>
-          <w:szCs w:val="24"/>
-        </w:rPr>
-        <w:t xml:space="preserve">How </w:t>
-      </w:r>
-      <w:r>
-        <w:rPr>
-          <w:rFonts w:ascii="Times New Roman" w:hAnsi="Times New Roman" w:cs="Times New Roman"/>
-          <w:sz w:val="24"/>
-          <w:szCs w:val="24"/>
-        </w:rPr>
-        <w:t>satisfied</w:t>
-      </w:r>
-      <w:r>
-        <w:rPr>
-          <w:rFonts w:ascii="Times New Roman" w:hAnsi="Times New Roman" w:cs="Times New Roman"/>
-          <w:sz w:val="24"/>
-          <w:szCs w:val="24"/>
-        </w:rPr>
-        <w:t xml:space="preserve"> are you </w:t>
-      </w:r>
-      <w:r>
-        <w:rPr>
-          <w:rFonts w:ascii="Times New Roman" w:hAnsi="Times New Roman" w:cs="Times New Roman"/>
-          <w:sz w:val="24"/>
-          <w:szCs w:val="24"/>
-        </w:rPr>
-        <w:t xml:space="preserve">with </w:t>
-      </w:r>
-      <w:r>
-        <w:rPr>
-          <w:rFonts w:ascii="Times New Roman" w:hAnsi="Times New Roman" w:cs="Times New Roman"/>
-          <w:sz w:val="24"/>
-          <w:szCs w:val="24"/>
-        </w:rPr>
-        <w:t>the ability to import data through excel (.csv) format</w:t>
-      </w:r>
-      <w:r>
-        <w:rPr>
-          <w:rFonts w:ascii="Times New Roman" w:hAnsi="Times New Roman" w:cs="Times New Roman"/>
-          <w:sz w:val="24"/>
-          <w:szCs w:val="24"/>
-        </w:rPr>
-        <w:t>?</w:t>
-      </w:r>
-    </w:p>
-    <w:tbl>
-      <w:tblPr>
-        <w:tblStyle w:val="TableGrid"/>
-        <w:tblpPr w:leftFromText="180" w:rightFromText="180" w:vertAnchor="text" w:horzAnchor="page" w:tblpX="3524" w:tblpY="198"/>
-        <w:tblW w:w="0" w:type="auto"/>
-        <w:tblLook w:val="04A0" w:firstRow="1" w:lastRow="0" w:firstColumn="1" w:lastColumn="0" w:noHBand="0" w:noVBand="1"/>
-      </w:tblPr>
-      <w:tblGrid>
-        <w:gridCol w:w="295"/>
-        <w:gridCol w:w="295"/>
-        <w:gridCol w:w="295"/>
-        <w:gridCol w:w="295"/>
-        <w:gridCol w:w="295"/>
-        <w:gridCol w:w="295"/>
-        <w:gridCol w:w="295"/>
-        <w:gridCol w:w="295"/>
-        <w:gridCol w:w="295"/>
-        <w:gridCol w:w="295"/>
-      </w:tblGrid>
-      <w:tr>
-        <w:trPr>
-          <w:trHeight w:val="243"/>
-        </w:trPr>
-        <w:tc>
-          <w:tcPr>
-            <w:tcW w:w="295" w:type="dxa"/>
-          </w:tcPr>
-          <w:p>
-            <w:pPr>
-              <w:pStyle w:val="ListParagraph"/>
-              <w:ind w:left="0"/>
-              <w:rPr>
-                <w:rFonts w:ascii="Times New Roman" w:hAnsi="Times New Roman" w:cs="Times New Roman"/>
-                <w:sz w:val="24"/>
-                <w:szCs w:val="24"/>
-              </w:rPr>
-            </w:pPr>
-          </w:p>
-        </w:tc>
-        <w:tc>
-          <w:tcPr>
-            <w:tcW w:w="295" w:type="dxa"/>
-          </w:tcPr>
-          <w:p>
-            <w:pPr>
-              <w:pStyle w:val="ListParagraph"/>
-              <w:ind w:left="0"/>
-              <w:rPr>
-                <w:rFonts w:ascii="Times New Roman" w:hAnsi="Times New Roman" w:cs="Times New Roman"/>
-                <w:sz w:val="24"/>
-                <w:szCs w:val="24"/>
-              </w:rPr>
-            </w:pPr>
-          </w:p>
-        </w:tc>
-        <w:tc>
-          <w:tcPr>
-            <w:tcW w:w="295" w:type="dxa"/>
-          </w:tcPr>
-          <w:p>
-            <w:pPr>
-              <w:pStyle w:val="ListParagraph"/>
-              <w:ind w:left="0"/>
-              <w:rPr>
-                <w:rFonts w:ascii="Times New Roman" w:hAnsi="Times New Roman" w:cs="Times New Roman"/>
-                <w:sz w:val="24"/>
-                <w:szCs w:val="24"/>
-              </w:rPr>
-            </w:pPr>
-          </w:p>
-        </w:tc>
-        <w:tc>
-          <w:tcPr>
-            <w:tcW w:w="295" w:type="dxa"/>
-          </w:tcPr>
-          <w:p>
-            <w:pPr>
-              <w:pStyle w:val="ListParagraph"/>
-              <w:ind w:left="0"/>
-              <w:rPr>
-                <w:rFonts w:ascii="Times New Roman" w:hAnsi="Times New Roman" w:cs="Times New Roman"/>
-                <w:sz w:val="24"/>
-                <w:szCs w:val="24"/>
-              </w:rPr>
-            </w:pPr>
-          </w:p>
-        </w:tc>
-        <w:tc>
-          <w:tcPr>
-            <w:tcW w:w="295" w:type="dxa"/>
-          </w:tcPr>
-          <w:p>
-            <w:pPr>
-              <w:pStyle w:val="ListParagraph"/>
-              <w:ind w:left="0"/>
-              <w:rPr>
-                <w:rFonts w:ascii="Times New Roman" w:hAnsi="Times New Roman" w:cs="Times New Roman"/>
-                <w:sz w:val="24"/>
-                <w:szCs w:val="24"/>
-              </w:rPr>
-            </w:pPr>
-          </w:p>
-        </w:tc>
-        <w:tc>
-          <w:tcPr>
-            <w:tcW w:w="295" w:type="dxa"/>
-          </w:tcPr>
-          <w:p>
-            <w:pPr>
-              <w:pStyle w:val="ListParagraph"/>
-              <w:ind w:left="0"/>
-              <w:rPr>
-                <w:rFonts w:ascii="Times New Roman" w:hAnsi="Times New Roman" w:cs="Times New Roman"/>
-                <w:sz w:val="24"/>
-                <w:szCs w:val="24"/>
-              </w:rPr>
-            </w:pPr>
-          </w:p>
-        </w:tc>
-        <w:tc>
-          <w:tcPr>
-            <w:tcW w:w="295" w:type="dxa"/>
-          </w:tcPr>
-          <w:p>
-            <w:pPr>
-              <w:pStyle w:val="ListParagraph"/>
-              <w:ind w:left="0"/>
-              <w:rPr>
-                <w:rFonts w:ascii="Times New Roman" w:hAnsi="Times New Roman" w:cs="Times New Roman"/>
-                <w:sz w:val="24"/>
-                <w:szCs w:val="24"/>
-              </w:rPr>
-            </w:pPr>
-          </w:p>
-        </w:tc>
-        <w:tc>
-          <w:tcPr>
-            <w:tcW w:w="295" w:type="dxa"/>
-          </w:tcPr>
-          <w:p>
-            <w:pPr>
-              <w:pStyle w:val="ListParagraph"/>
-              <w:ind w:left="0"/>
-              <w:rPr>
-                <w:rFonts w:ascii="Times New Roman" w:hAnsi="Times New Roman" w:cs="Times New Roman"/>
-                <w:sz w:val="24"/>
-                <w:szCs w:val="24"/>
-              </w:rPr>
-            </w:pPr>
-          </w:p>
-        </w:tc>
-        <w:tc>
-          <w:tcPr>
-            <w:tcW w:w="295" w:type="dxa"/>
-          </w:tcPr>
-          <w:p>
-            <w:pPr>
-              <w:pStyle w:val="ListParagraph"/>
-              <w:ind w:left="0"/>
-              <w:rPr>
-                <w:rFonts w:ascii="Times New Roman" w:hAnsi="Times New Roman" w:cs="Times New Roman"/>
-                <w:sz w:val="24"/>
-                <w:szCs w:val="24"/>
-              </w:rPr>
-            </w:pPr>
-          </w:p>
-        </w:tc>
-        <w:tc>
-          <w:tcPr>
-            <w:tcW w:w="295" w:type="dxa"/>
-          </w:tcPr>
-          <w:p>
-            <w:pPr>
-              <w:pStyle w:val="ListParagraph"/>
-              <w:ind w:left="0"/>
-              <w:rPr>
-                <w:rFonts w:ascii="Times New Roman" w:hAnsi="Times New Roman" w:cs="Times New Roman"/>
-                <w:sz w:val="24"/>
-                <w:szCs w:val="24"/>
-              </w:rPr>
-            </w:pPr>
-          </w:p>
-        </w:tc>
-      </w:tr>
-    </w:tbl>
-    <w:p>
-      <w:pPr>
-        <w:pStyle w:val="ListParagraph"/>
-        <w:spacing w:before="240" w:line="360" w:lineRule="auto"/>
-        <w:rPr>
-          <w:rFonts w:ascii="Times New Roman" w:hAnsi="Times New Roman" w:cs="Times New Roman"/>
-          <w:sz w:val="24"/>
-          <w:szCs w:val="24"/>
-        </w:rPr>
-      </w:pPr>
-      <w:r>
-        <w:rPr>
-          <w:rFonts w:ascii="Times New Roman" w:hAnsi="Times New Roman" w:cs="Times New Roman"/>
-          <w:sz w:val="24"/>
-          <w:szCs w:val="24"/>
-        </w:rPr>
-        <w:t xml:space="preserve">Very little </w:t>
-      </w:r>
-      <w:r>
-        <w:rPr>
-          <w:rFonts w:ascii="Times New Roman" w:hAnsi="Times New Roman" w:cs="Times New Roman"/>
-          <w:sz w:val="24"/>
-          <w:szCs w:val="24"/>
-        </w:rPr>
-        <w:t>V</w:t>
-      </w:r>
-      <w:r>
-        <w:rPr>
-          <w:rFonts w:ascii="Times New Roman" w:hAnsi="Times New Roman" w:cs="Times New Roman"/>
-          <w:sz w:val="24"/>
-          <w:szCs w:val="24"/>
-        </w:rPr>
-        <w:t>ery much</w:t>
-      </w:r>
-    </w:p>
-    <w:p>
-      <w:pPr>
-        <w:pStyle w:val="ListParagraph"/>
-        <w:numPr>
-          <w:ilvl w:val="0"/>
-          <w:numId w:val="3"/>
-        </w:numPr>
-        <w:spacing w:line="360" w:lineRule="auto"/>
-        <w:rPr>
-          <w:rFonts w:ascii="Times New Roman" w:hAnsi="Times New Roman" w:cs="Times New Roman"/>
-          <w:sz w:val="24"/>
-          <w:szCs w:val="24"/>
-        </w:rPr>
-      </w:pPr>
-      <w:r>
-        <w:rPr>
-          <w:rFonts w:ascii="Times New Roman" w:hAnsi="Times New Roman" w:cs="Times New Roman"/>
-          <w:sz w:val="24"/>
-          <w:szCs w:val="24"/>
-        </w:rPr>
-        <w:t xml:space="preserve">How </w:t>
-      </w:r>
-      <w:r>
-        <w:rPr>
-          <w:rFonts w:ascii="Times New Roman" w:hAnsi="Times New Roman" w:cs="Times New Roman"/>
-          <w:sz w:val="24"/>
-          <w:szCs w:val="24"/>
-        </w:rPr>
-        <w:t>easy is it to understand the how the application work</w:t>
-      </w:r>
-      <w:r>
-        <w:rPr>
-          <w:rFonts w:ascii="Times New Roman" w:hAnsi="Times New Roman" w:cs="Times New Roman"/>
-          <w:sz w:val="24"/>
-          <w:szCs w:val="24"/>
-        </w:rPr>
-        <w:t>?</w:t>
-      </w:r>
-    </w:p>
-    <w:tbl>
-      <w:tblPr>
-        <w:tblStyle w:val="TableGrid"/>
-        <w:tblpPr w:leftFromText="180" w:rightFromText="180" w:vertAnchor="text" w:horzAnchor="page" w:tblpX="3846" w:tblpY="233"/>
-        <w:tblW w:w="0" w:type="auto"/>
-        <w:tblLook w:val="04A0" w:firstRow="1" w:lastRow="0" w:firstColumn="1" w:lastColumn="0" w:noHBand="0" w:noVBand="1"/>
-      </w:tblPr>
-      <w:tblGrid>
-        <w:gridCol w:w="295"/>
-        <w:gridCol w:w="295"/>
-        <w:gridCol w:w="295"/>
-        <w:gridCol w:w="295"/>
-        <w:gridCol w:w="295"/>
-        <w:gridCol w:w="295"/>
-        <w:gridCol w:w="295"/>
-        <w:gridCol w:w="295"/>
-        <w:gridCol w:w="295"/>
-        <w:gridCol w:w="295"/>
-      </w:tblGrid>
-      <w:tr>
-        <w:trPr>
-          <w:trHeight w:val="243"/>
-        </w:trPr>
-        <w:tc>
-          <w:tcPr>
-            <w:tcW w:w="295" w:type="dxa"/>
-          </w:tcPr>
-          <w:p>
-            <w:pPr>
-              <w:pStyle w:val="ListParagraph"/>
-              <w:ind w:left="0"/>
-              <w:rPr>
-                <w:rFonts w:ascii="Times New Roman" w:hAnsi="Times New Roman" w:cs="Times New Roman"/>
-                <w:sz w:val="24"/>
-                <w:szCs w:val="24"/>
-              </w:rPr>
-            </w:pPr>
-          </w:p>
-        </w:tc>
-        <w:tc>
-          <w:tcPr>
-            <w:tcW w:w="295" w:type="dxa"/>
-          </w:tcPr>
-          <w:p>
-            <w:pPr>
-              <w:pStyle w:val="ListParagraph"/>
-              <w:ind w:left="0"/>
-              <w:rPr>
-                <w:rFonts w:ascii="Times New Roman" w:hAnsi="Times New Roman" w:cs="Times New Roman"/>
-                <w:sz w:val="24"/>
-                <w:szCs w:val="24"/>
-              </w:rPr>
-            </w:pPr>
-          </w:p>
-        </w:tc>
-        <w:tc>
-          <w:tcPr>
-            <w:tcW w:w="295" w:type="dxa"/>
-          </w:tcPr>
-          <w:p>
-            <w:pPr>
-              <w:pStyle w:val="ListParagraph"/>
-              <w:ind w:left="0"/>
-              <w:rPr>
-                <w:rFonts w:ascii="Times New Roman" w:hAnsi="Times New Roman" w:cs="Times New Roman"/>
-                <w:sz w:val="24"/>
-                <w:szCs w:val="24"/>
-              </w:rPr>
-            </w:pPr>
-          </w:p>
-        </w:tc>
-        <w:tc>
-          <w:tcPr>
-            <w:tcW w:w="295" w:type="dxa"/>
-          </w:tcPr>
-          <w:p>
-            <w:pPr>
-              <w:pStyle w:val="ListParagraph"/>
-              <w:ind w:left="0"/>
-              <w:rPr>
-                <w:rFonts w:ascii="Times New Roman" w:hAnsi="Times New Roman" w:cs="Times New Roman"/>
-                <w:sz w:val="24"/>
-                <w:szCs w:val="24"/>
-              </w:rPr>
-            </w:pPr>
-          </w:p>
-        </w:tc>
-        <w:tc>
-          <w:tcPr>
-            <w:tcW w:w="295" w:type="dxa"/>
-          </w:tcPr>
-          <w:p>
-            <w:pPr>
-              <w:pStyle w:val="ListParagraph"/>
-              <w:ind w:left="0"/>
-              <w:rPr>
-                <w:rFonts w:ascii="Times New Roman" w:hAnsi="Times New Roman" w:cs="Times New Roman"/>
-                <w:sz w:val="24"/>
-                <w:szCs w:val="24"/>
-              </w:rPr>
-            </w:pPr>
-          </w:p>
-        </w:tc>
-        <w:tc>
-          <w:tcPr>
-            <w:tcW w:w="295" w:type="dxa"/>
-          </w:tcPr>
-          <w:p>
-            <w:pPr>
-              <w:pStyle w:val="ListParagraph"/>
-              <w:ind w:left="0"/>
-              <w:rPr>
-                <w:rFonts w:ascii="Times New Roman" w:hAnsi="Times New Roman" w:cs="Times New Roman"/>
-                <w:sz w:val="24"/>
-                <w:szCs w:val="24"/>
-              </w:rPr>
-            </w:pPr>
-          </w:p>
-        </w:tc>
-        <w:tc>
-          <w:tcPr>
-            <w:tcW w:w="295" w:type="dxa"/>
-          </w:tcPr>
-          <w:p>
-            <w:pPr>
-              <w:pStyle w:val="ListParagraph"/>
-              <w:ind w:left="0"/>
-              <w:rPr>
-                <w:rFonts w:ascii="Times New Roman" w:hAnsi="Times New Roman" w:cs="Times New Roman"/>
-                <w:sz w:val="24"/>
-                <w:szCs w:val="24"/>
-              </w:rPr>
-            </w:pPr>
-          </w:p>
-        </w:tc>
-        <w:tc>
-          <w:tcPr>
-            <w:tcW w:w="295" w:type="dxa"/>
-          </w:tcPr>
-          <w:p>
-            <w:pPr>
-              <w:pStyle w:val="ListParagraph"/>
-              <w:ind w:left="0"/>
-              <w:rPr>
-                <w:rFonts w:ascii="Times New Roman" w:hAnsi="Times New Roman" w:cs="Times New Roman"/>
-                <w:sz w:val="24"/>
-                <w:szCs w:val="24"/>
-              </w:rPr>
-            </w:pPr>
-          </w:p>
-        </w:tc>
-        <w:tc>
-          <w:tcPr>
-            <w:tcW w:w="295" w:type="dxa"/>
-          </w:tcPr>
-          <w:p>
-            <w:pPr>
-              <w:pStyle w:val="ListParagraph"/>
-              <w:ind w:left="0"/>
-              <w:rPr>
-                <w:rFonts w:ascii="Times New Roman" w:hAnsi="Times New Roman" w:cs="Times New Roman"/>
-                <w:sz w:val="24"/>
-                <w:szCs w:val="24"/>
-              </w:rPr>
-            </w:pPr>
-          </w:p>
-        </w:tc>
-        <w:tc>
-          <w:tcPr>
-            <w:tcW w:w="295" w:type="dxa"/>
-          </w:tcPr>
-          <w:p>
-            <w:pPr>
-              <w:pStyle w:val="ListParagraph"/>
-              <w:ind w:left="0"/>
-              <w:rPr>
-                <w:rFonts w:ascii="Times New Roman" w:hAnsi="Times New Roman" w:cs="Times New Roman"/>
-                <w:sz w:val="24"/>
-                <w:szCs w:val="24"/>
-              </w:rPr>
-            </w:pPr>
-          </w:p>
-        </w:tc>
-      </w:tr>
-    </w:tbl>
-    <w:p>
-      <w:pPr>
-        <w:pStyle w:val="ListParagraph"/>
-        <w:spacing w:before="240" w:line="360" w:lineRule="auto"/>
-        <w:rPr>
-          <w:rFonts w:ascii="Times New Roman" w:hAnsi="Times New Roman" w:cs="Times New Roman"/>
-          <w:sz w:val="24"/>
-          <w:szCs w:val="24"/>
-        </w:rPr>
-      </w:pPr>
+      <w:proofErr w:type="gramStart"/>
+      <w:r>
+        <w:rPr>
+          <w:rFonts w:ascii="Times New Roman" w:hAnsi="Times New Roman" w:cs="Times New Roman"/>
+          <w:sz w:val="24"/>
+          <w:szCs w:val="24"/>
+        </w:rPr>
+        <w:t>L</w:t>
+      </w:r>
+      <w:r>
+        <w:rPr>
+          <w:rFonts w:ascii="Times New Roman" w:hAnsi="Times New Roman" w:cs="Times New Roman"/>
+          <w:sz w:val="24"/>
+          <w:szCs w:val="24"/>
+        </w:rPr>
+        <w:t xml:space="preserve">ow </w:t>
+      </w:r>
       <w:r>
         <w:rPr>
           <w:rFonts w:ascii="Times New Roman" w:hAnsi="Times New Roman" w:cs="Times New Roman"/>
@@ -1418,306 +1417,11 @@
           <w:sz w:val="24"/>
           <w:szCs w:val="24"/>
         </w:rPr>
-        <w:t>Very difficult V</w:t>
-      </w:r>
-      <w:r>
-        <w:rPr>
-          <w:rFonts w:ascii="Times New Roman" w:hAnsi="Times New Roman" w:cs="Times New Roman"/>
-          <w:sz w:val="24"/>
-          <w:szCs w:val="24"/>
-        </w:rPr>
-        <w:t xml:space="preserve">ery easy  </w:t>
-      </w:r>
-    </w:p>
-    <w:p>
-      <w:pPr>
-        <w:pStyle w:val="ListParagraph"/>
-        <w:numPr>
-          <w:ilvl w:val="0"/>
-          <w:numId w:val="3"/>
-        </w:numPr>
-        <w:spacing w:line="360" w:lineRule="auto"/>
-        <w:rPr>
-          <w:rFonts w:ascii="Times New Roman" w:hAnsi="Times New Roman" w:cs="Times New Roman"/>
-          <w:sz w:val="24"/>
-          <w:szCs w:val="24"/>
-        </w:rPr>
-      </w:pPr>
-      <w:r>
-        <w:rPr>
-          <w:rFonts w:ascii="Times New Roman" w:hAnsi="Times New Roman" w:cs="Times New Roman"/>
-          <w:sz w:val="24"/>
-          <w:szCs w:val="24"/>
-        </w:rPr>
-        <w:t xml:space="preserve">How </w:t>
-      </w:r>
-      <w:r>
-        <w:rPr>
-          <w:rFonts w:ascii="Times New Roman" w:hAnsi="Times New Roman" w:cs="Times New Roman"/>
-          <w:sz w:val="24"/>
-          <w:szCs w:val="24"/>
-        </w:rPr>
-        <w:t>satisfied</w:t>
-      </w:r>
-      <w:r>
-        <w:rPr>
-          <w:rFonts w:ascii="Times New Roman" w:hAnsi="Times New Roman" w:cs="Times New Roman"/>
-          <w:sz w:val="24"/>
-          <w:szCs w:val="24"/>
-        </w:rPr>
-        <w:t xml:space="preserve"> are you with the look and feel of the software</w:t>
-      </w:r>
-      <w:r>
-        <w:rPr>
-          <w:rFonts w:ascii="Times New Roman" w:hAnsi="Times New Roman" w:cs="Times New Roman"/>
-          <w:sz w:val="24"/>
-          <w:szCs w:val="24"/>
-        </w:rPr>
-        <w:t>?</w:t>
-      </w:r>
-    </w:p>
-    <w:p>
-      <w:pPr>
-        <w:pStyle w:val="ListParagraph"/>
-        <w:numPr>
-          <w:ilvl w:val="0"/>
-          <w:numId w:val="3"/>
-        </w:numPr>
-        <w:spacing w:line="360" w:lineRule="auto"/>
-        <w:rPr>
-          <w:rFonts w:ascii="Times New Roman" w:hAnsi="Times New Roman" w:cs="Times New Roman"/>
-          <w:sz w:val="24"/>
-          <w:szCs w:val="24"/>
-        </w:rPr>
-      </w:pPr>
-      <w:r>
-        <w:rPr>
-          <w:rFonts w:ascii="Times New Roman" w:hAnsi="Times New Roman" w:cs="Times New Roman"/>
-          <w:sz w:val="24"/>
-          <w:szCs w:val="24"/>
-        </w:rPr>
-        <w:t>How do you find the level of interaction?</w:t>
-      </w:r>
-    </w:p>
-    <w:tbl>
-      <w:tblPr>
-        <w:tblStyle w:val="TableGrid"/>
-        <w:tblpPr w:leftFromText="180" w:rightFromText="180" w:vertAnchor="text" w:horzAnchor="page" w:tblpX="2881" w:tblpY="197"/>
-        <w:tblW w:w="0" w:type="auto"/>
-        <w:tblLook w:val="04A0" w:firstRow="1" w:lastRow="0" w:firstColumn="1" w:lastColumn="0" w:noHBand="0" w:noVBand="1"/>
-      </w:tblPr>
-      <w:tblGrid>
-        <w:gridCol w:w="295"/>
-        <w:gridCol w:w="295"/>
-        <w:gridCol w:w="295"/>
-        <w:gridCol w:w="295"/>
-        <w:gridCol w:w="295"/>
-        <w:gridCol w:w="295"/>
-        <w:gridCol w:w="295"/>
-        <w:gridCol w:w="295"/>
-        <w:gridCol w:w="295"/>
-        <w:gridCol w:w="295"/>
-      </w:tblGrid>
-      <w:tr>
-        <w:trPr>
-          <w:trHeight w:val="243"/>
-        </w:trPr>
-        <w:tc>
-          <w:tcPr>
-            <w:tcW w:w="295" w:type="dxa"/>
-          </w:tcPr>
-          <w:p>
-            <w:pPr>
-              <w:pStyle w:val="ListParagraph"/>
-              <w:ind w:left="0"/>
-              <w:rPr>
-                <w:rFonts w:ascii="Times New Roman" w:hAnsi="Times New Roman" w:cs="Times New Roman"/>
-                <w:sz w:val="24"/>
-                <w:szCs w:val="24"/>
-              </w:rPr>
-            </w:pPr>
-          </w:p>
-        </w:tc>
-        <w:tc>
-          <w:tcPr>
-            <w:tcW w:w="295" w:type="dxa"/>
-          </w:tcPr>
-          <w:p>
-            <w:pPr>
-              <w:pStyle w:val="ListParagraph"/>
-              <w:ind w:left="0"/>
-              <w:rPr>
-                <w:rFonts w:ascii="Times New Roman" w:hAnsi="Times New Roman" w:cs="Times New Roman"/>
-                <w:sz w:val="24"/>
-                <w:szCs w:val="24"/>
-              </w:rPr>
-            </w:pPr>
-          </w:p>
-        </w:tc>
-        <w:tc>
-          <w:tcPr>
-            <w:tcW w:w="295" w:type="dxa"/>
-          </w:tcPr>
-          <w:p>
-            <w:pPr>
-              <w:pStyle w:val="ListParagraph"/>
-              <w:ind w:left="0"/>
-              <w:rPr>
-                <w:rFonts w:ascii="Times New Roman" w:hAnsi="Times New Roman" w:cs="Times New Roman"/>
-                <w:sz w:val="24"/>
-                <w:szCs w:val="24"/>
-              </w:rPr>
-            </w:pPr>
-          </w:p>
-        </w:tc>
-        <w:tc>
-          <w:tcPr>
-            <w:tcW w:w="295" w:type="dxa"/>
-          </w:tcPr>
-          <w:p>
-            <w:pPr>
-              <w:pStyle w:val="ListParagraph"/>
-              <w:ind w:left="0"/>
-              <w:rPr>
-                <w:rFonts w:ascii="Times New Roman" w:hAnsi="Times New Roman" w:cs="Times New Roman"/>
-                <w:sz w:val="24"/>
-                <w:szCs w:val="24"/>
-              </w:rPr>
-            </w:pPr>
-          </w:p>
-        </w:tc>
-        <w:tc>
-          <w:tcPr>
-            <w:tcW w:w="295" w:type="dxa"/>
-          </w:tcPr>
-          <w:p>
-            <w:pPr>
-              <w:pStyle w:val="ListParagraph"/>
-              <w:ind w:left="0"/>
-              <w:rPr>
-                <w:rFonts w:ascii="Times New Roman" w:hAnsi="Times New Roman" w:cs="Times New Roman"/>
-                <w:sz w:val="24"/>
-                <w:szCs w:val="24"/>
-              </w:rPr>
-            </w:pPr>
-          </w:p>
-        </w:tc>
-        <w:tc>
-          <w:tcPr>
-            <w:tcW w:w="295" w:type="dxa"/>
-          </w:tcPr>
-          <w:p>
-            <w:pPr>
-              <w:pStyle w:val="ListParagraph"/>
-              <w:ind w:left="0"/>
-              <w:rPr>
-                <w:rFonts w:ascii="Times New Roman" w:hAnsi="Times New Roman" w:cs="Times New Roman"/>
-                <w:sz w:val="24"/>
-                <w:szCs w:val="24"/>
-              </w:rPr>
-            </w:pPr>
-          </w:p>
-        </w:tc>
-        <w:tc>
-          <w:tcPr>
-            <w:tcW w:w="295" w:type="dxa"/>
-          </w:tcPr>
-          <w:p>
-            <w:pPr>
-              <w:pStyle w:val="ListParagraph"/>
-              <w:ind w:left="0"/>
-              <w:rPr>
-                <w:rFonts w:ascii="Times New Roman" w:hAnsi="Times New Roman" w:cs="Times New Roman"/>
-                <w:sz w:val="24"/>
-                <w:szCs w:val="24"/>
-              </w:rPr>
-            </w:pPr>
-          </w:p>
-        </w:tc>
-        <w:tc>
-          <w:tcPr>
-            <w:tcW w:w="295" w:type="dxa"/>
-          </w:tcPr>
-          <w:p>
-            <w:pPr>
-              <w:pStyle w:val="ListParagraph"/>
-              <w:ind w:left="0"/>
-              <w:rPr>
-                <w:rFonts w:ascii="Times New Roman" w:hAnsi="Times New Roman" w:cs="Times New Roman"/>
-                <w:sz w:val="24"/>
-                <w:szCs w:val="24"/>
-              </w:rPr>
-            </w:pPr>
-          </w:p>
-        </w:tc>
-        <w:tc>
-          <w:tcPr>
-            <w:tcW w:w="295" w:type="dxa"/>
-          </w:tcPr>
-          <w:p>
-            <w:pPr>
-              <w:pStyle w:val="ListParagraph"/>
-              <w:ind w:left="0"/>
-              <w:rPr>
-                <w:rFonts w:ascii="Times New Roman" w:hAnsi="Times New Roman" w:cs="Times New Roman"/>
-                <w:sz w:val="24"/>
-                <w:szCs w:val="24"/>
-              </w:rPr>
-            </w:pPr>
-          </w:p>
-        </w:tc>
-        <w:tc>
-          <w:tcPr>
-            <w:tcW w:w="295" w:type="dxa"/>
-          </w:tcPr>
-          <w:p>
-            <w:pPr>
-              <w:pStyle w:val="ListParagraph"/>
-              <w:ind w:left="0"/>
-              <w:rPr>
-                <w:rFonts w:ascii="Times New Roman" w:hAnsi="Times New Roman" w:cs="Times New Roman"/>
-                <w:sz w:val="24"/>
-                <w:szCs w:val="24"/>
-              </w:rPr>
-            </w:pPr>
-          </w:p>
-        </w:tc>
-      </w:tr>
-    </w:tbl>
-    <w:p>
-      <w:pPr>
-        <w:pStyle w:val="ListParagraph"/>
-        <w:spacing w:before="240" w:line="360" w:lineRule="auto"/>
-        <w:rPr>
-          <w:rFonts w:ascii="Times New Roman" w:hAnsi="Times New Roman" w:cs="Times New Roman"/>
-          <w:sz w:val="24"/>
-          <w:szCs w:val="24"/>
-        </w:rPr>
-      </w:pPr>
-      <w:r>
-        <w:rPr>
-          <w:rFonts w:ascii="Times New Roman" w:hAnsi="Times New Roman" w:cs="Times New Roman"/>
-          <w:sz w:val="24"/>
-          <w:szCs w:val="24"/>
-        </w:rPr>
-        <w:t>L</w:t>
-      </w:r>
-      <w:r>
-        <w:rPr>
-          <w:rFonts w:ascii="Times New Roman" w:hAnsi="Times New Roman" w:cs="Times New Roman"/>
-          <w:sz w:val="24"/>
-          <w:szCs w:val="24"/>
-        </w:rPr>
-        <w:t xml:space="preserve">ow </w:t>
-      </w:r>
-      <w:r>
-        <w:rPr>
-          <w:rFonts w:ascii="Times New Roman" w:hAnsi="Times New Roman" w:cs="Times New Roman"/>
-          <w:sz w:val="24"/>
-          <w:szCs w:val="24"/>
-        </w:rPr>
         <w:t>High</w:t>
       </w:r>
+      <w:bookmarkStart w:id="0" w:name="_GoBack"/>
+      <w:bookmarkEnd w:id="0"/>
+      <w:proofErr w:type="gramEnd"/>
     </w:p>
     <w:p>
       <w:pPr>
@@ -1739,6 +1443,7 @@
           <w:sz w:val="24"/>
           <w:szCs w:val="24"/>
         </w:rPr>
+        <w:lastRenderedPageBreak/>
         <w:t xml:space="preserve">How </w:t>
       </w:r>
       <w:r>
@@ -2019,7 +1724,6 @@
           <w:szCs w:val="24"/>
           <w:lang w:eastAsia="en-GB"/>
         </w:rPr>
-        <w:lastRenderedPageBreak/>
         <mc:AlternateContent>
           <mc:Choice Requires="wps">
             <w:drawing>

</xml_diff>